<commit_message>
Alterados os documentos de casos de uso a nível de sistema. resolves #13
</commit_message>
<xml_diff>
--- a/Requisitos/CSU01-Autenticar Usuario.docx
+++ b/Requisitos/CSU01-Autenticar Usuario.docx
@@ -25,18 +25,8 @@
           <w:sz w:val="36"/>
           <w:szCs w:val="36"/>
         </w:rPr>
-        <w:t xml:space="preserve">-Autenticar </w:t>
+        <w:t>-Autenticar Usuario</w:t>
       </w:r>
-      <w:proofErr w:type="spellStart"/>
-      <w:r>
-        <w:rPr>
-          <w:b/>
-          <w:sz w:val="36"/>
-          <w:szCs w:val="36"/>
-        </w:rPr>
-        <w:t>Usuario</w:t>
-      </w:r>
-      <w:proofErr w:type="spellEnd"/>
     </w:p>
     <w:p>
       <w:pPr>
@@ -125,21 +115,12 @@
                 <w:szCs w:val="28"/>
               </w:rPr>
             </w:pPr>
-            <w:proofErr w:type="gramStart"/>
-            <w:r>
-              <w:rPr>
-                <w:sz w:val="28"/>
-                <w:szCs w:val="28"/>
-              </w:rPr>
-              <w:t>70  (</w:t>
-            </w:r>
-            <w:proofErr w:type="gramEnd"/>
-            <w:r>
-              <w:rPr>
-                <w:sz w:val="28"/>
-                <w:szCs w:val="28"/>
-              </w:rPr>
-              <w:t>Risco Baixo e Prioridade Alta)</w:t>
+            <w:r>
+              <w:rPr>
+                <w:sz w:val="28"/>
+                <w:szCs w:val="28"/>
+              </w:rPr>
+              <w:t>70  (Risco Baixo e Prioridade Alta)</w:t>
             </w:r>
           </w:p>
         </w:tc>
@@ -436,7 +417,6 @@
               </w:rPr>
               <w:t>Ator pressiona ícone de “usuário” na tela principal do sistema (</w:t>
             </w:r>
-            <w:proofErr w:type="gramStart"/>
             <w:r>
               <w:rPr>
                 <w:color w:val="FF0000"/>
@@ -451,61 +431,42 @@
                 <w:sz w:val="28"/>
                 <w:szCs w:val="28"/>
               </w:rPr>
-              <w:t>.Tela</w:t>
-            </w:r>
-            <w:proofErr w:type="gramEnd"/>
+              <w:t>.Tela_Inicial</w:t>
+            </w:r>
+            <w:r>
+              <w:rPr>
+                <w:sz w:val="28"/>
+                <w:szCs w:val="28"/>
+              </w:rPr>
+              <w:t xml:space="preserve">). </w:t>
+            </w:r>
+          </w:p>
+        </w:tc>
+        <w:tc>
+          <w:tcPr>
+            <w:tcW w:w="6329" w:type="dxa"/>
+          </w:tcPr>
+          <w:p>
+            <w:pPr>
+              <w:rPr>
+                <w:sz w:val="28"/>
+                <w:szCs w:val="28"/>
+              </w:rPr>
+            </w:pPr>
+            <w:r>
+              <w:rPr>
+                <w:sz w:val="28"/>
+                <w:szCs w:val="28"/>
+              </w:rPr>
+              <w:t>2. Sistema exibe tela para autenticação (</w:t>
+            </w:r>
             <w:r>
               <w:rPr>
                 <w:color w:val="FF0000"/>
                 <w:sz w:val="28"/>
                 <w:szCs w:val="28"/>
               </w:rPr>
-              <w:t>_Inicial</w:t>
-            </w:r>
-            <w:r>
-              <w:rPr>
-                <w:sz w:val="28"/>
-                <w:szCs w:val="28"/>
-              </w:rPr>
-              <w:t xml:space="preserve">). </w:t>
-            </w:r>
-          </w:p>
-        </w:tc>
-        <w:tc>
-          <w:tcPr>
-            <w:tcW w:w="6329" w:type="dxa"/>
-          </w:tcPr>
-          <w:p>
-            <w:pPr>
-              <w:rPr>
-                <w:sz w:val="28"/>
-                <w:szCs w:val="28"/>
-              </w:rPr>
-            </w:pPr>
-            <w:r>
-              <w:rPr>
-                <w:sz w:val="28"/>
-                <w:szCs w:val="28"/>
-              </w:rPr>
-              <w:t>2. Sistema exibe tela para autenticação (</w:t>
-            </w:r>
-            <w:proofErr w:type="gramStart"/>
-            <w:r>
-              <w:rPr>
-                <w:color w:val="FF0000"/>
-                <w:sz w:val="28"/>
-                <w:szCs w:val="28"/>
-              </w:rPr>
-              <w:t>1.Tela</w:t>
-            </w:r>
-            <w:proofErr w:type="gramEnd"/>
-            <w:r>
-              <w:rPr>
-                <w:color w:val="FF0000"/>
-                <w:sz w:val="28"/>
-                <w:szCs w:val="28"/>
-              </w:rPr>
-              <w:t>_Login</w:t>
+              <w:t>1.Tela_Login</w:t>
             </w:r>
             <w:r>
               <w:rPr>
@@ -546,23 +507,13 @@
               </w:rPr>
               <w:t xml:space="preserve"> (</w:t>
             </w:r>
-            <w:proofErr w:type="gramStart"/>
             <w:r>
               <w:rPr>
                 <w:color w:val="FF0000"/>
                 <w:sz w:val="28"/>
                 <w:szCs w:val="28"/>
               </w:rPr>
-              <w:t>1.Tela</w:t>
-            </w:r>
-            <w:proofErr w:type="gramEnd"/>
-            <w:r>
-              <w:rPr>
-                <w:color w:val="FF0000"/>
-                <w:sz w:val="28"/>
-                <w:szCs w:val="28"/>
-              </w:rPr>
-              <w:t>_Login</w:t>
+              <w:t>1.Tela_Login</w:t>
             </w:r>
             <w:r>
               <w:rPr>
@@ -613,23 +564,13 @@
               </w:rPr>
               <w:t xml:space="preserve"> (</w:t>
             </w:r>
-            <w:proofErr w:type="gramStart"/>
             <w:r>
               <w:rPr>
                 <w:color w:val="FF0000"/>
                 <w:sz w:val="28"/>
                 <w:szCs w:val="28"/>
               </w:rPr>
-              <w:t>1.Tela</w:t>
-            </w:r>
-            <w:proofErr w:type="gramEnd"/>
-            <w:r>
-              <w:rPr>
-                <w:color w:val="FF0000"/>
-                <w:sz w:val="28"/>
-                <w:szCs w:val="28"/>
-              </w:rPr>
-              <w:t>_login</w:t>
+              <w:t>1.Tela_login</w:t>
             </w:r>
             <w:r>
               <w:rPr>
@@ -734,15 +675,40 @@
                 <w:sz w:val="28"/>
                 <w:szCs w:val="28"/>
               </w:rPr>
-              <w:t>Passo 4</w:t>
-            </w:r>
-            <w:r>
-              <w:rPr>
+              <w:t xml:space="preserve">Passo </w:t>
+            </w:r>
+            <w:r>
+              <w:rPr>
+                <w:b/>
                 <w:color w:val="000000"/>
                 <w:sz w:val="28"/>
                 <w:szCs w:val="28"/>
               </w:rPr>
-              <w:t>: Se as credenciais forem inválidas, o sistema exibe uma mensagem de erro e retorna para o passo 3.</w:t>
+              <w:t>1</w:t>
+            </w:r>
+            <w:r>
+              <w:rPr>
+                <w:color w:val="000000"/>
+                <w:sz w:val="28"/>
+                <w:szCs w:val="28"/>
+              </w:rPr>
+              <w:t xml:space="preserve">: Se as credenciais forem inválidas, o sistema exibe uma mensagem de erro </w:t>
+            </w:r>
+            <w:r>
+              <w:rPr>
+                <w:color w:val="000000"/>
+                <w:sz w:val="28"/>
+                <w:szCs w:val="28"/>
+              </w:rPr>
+              <w:t xml:space="preserve">(“Credenciais inválidas, tente novamente!”) </w:t>
+            </w:r>
+            <w:r>
+              <w:rPr>
+                <w:color w:val="000000"/>
+                <w:sz w:val="28"/>
+                <w:szCs w:val="28"/>
+              </w:rPr>
+              <w:t>retorna para o passo 3.</w:t>
             </w:r>
           </w:p>
         </w:tc>
@@ -926,6 +892,47 @@
             </w:pPr>
             <w:r>
               <w:t>Inclusão da referência aos protótipos de telas</w:t>
+            </w:r>
+          </w:p>
+        </w:tc>
+      </w:tr>
+      <w:tr>
+        <w:tc>
+          <w:tcPr>
+            <w:tcW w:w="2628" w:type="dxa"/>
+          </w:tcPr>
+          <w:p>
+            <w:pPr>
+              <w:jc w:val="center"/>
+            </w:pPr>
+            <w:r>
+              <w:t>16/07/2025</w:t>
+            </w:r>
+          </w:p>
+        </w:tc>
+        <w:tc>
+          <w:tcPr>
+            <w:tcW w:w="1800" w:type="dxa"/>
+          </w:tcPr>
+          <w:p>
+            <w:pPr>
+              <w:jc w:val="center"/>
+            </w:pPr>
+            <w:r>
+              <w:t>Cassiano</w:t>
+            </w:r>
+          </w:p>
+        </w:tc>
+        <w:tc>
+          <w:tcPr>
+            <w:tcW w:w="6120" w:type="dxa"/>
+          </w:tcPr>
+          <w:p>
+            <w:pPr>
+              <w:jc w:val="center"/>
+            </w:pPr>
+            <w:r>
+              <w:t>Alterações nas descrições de fluxo de Exceção</w:t>
             </w:r>
           </w:p>
         </w:tc>
@@ -1869,9 +1876,7 @@
       <w:tblStyleRowBandSize w:val="1"/>
       <w:tblStyleColBandSize w:val="1"/>
       <w:tblCellMar>
-        <w:top w:w="0" w:type="dxa"/>
         <w:left w:w="70" w:type="dxa"/>
-        <w:bottom w:w="0" w:type="dxa"/>
         <w:right w:w="70" w:type="dxa"/>
       </w:tblCellMar>
     </w:tblPr>
@@ -1882,9 +1887,7 @@
       <w:tblStyleRowBandSize w:val="1"/>
       <w:tblStyleColBandSize w:val="1"/>
       <w:tblCellMar>
-        <w:top w:w="0" w:type="dxa"/>
         <w:left w:w="108" w:type="dxa"/>
-        <w:bottom w:w="0" w:type="dxa"/>
         <w:right w:w="108" w:type="dxa"/>
       </w:tblCellMar>
     </w:tblPr>

</xml_diff>

<commit_message>
Ajustes feitos em todos os documentos de casos de uso. resolves #63
</commit_message>
<xml_diff>
--- a/Requisitos/CSU01-Autenticar Usuario.docx
+++ b/Requisitos/CSU01-Autenticar Usuario.docx
@@ -25,8 +25,18 @@
           <w:sz w:val="36"/>
           <w:szCs w:val="36"/>
         </w:rPr>
-        <w:t>-Autenticar Usuario</w:t>
+        <w:t xml:space="preserve">-Autenticar </w:t>
       </w:r>
+      <w:proofErr w:type="spellStart"/>
+      <w:r>
+        <w:rPr>
+          <w:b/>
+          <w:sz w:val="36"/>
+          <w:szCs w:val="36"/>
+        </w:rPr>
+        <w:t>Usuario</w:t>
+      </w:r>
+      <w:proofErr w:type="spellEnd"/>
     </w:p>
     <w:p>
       <w:pPr>
@@ -115,12 +125,21 @@
                 <w:szCs w:val="28"/>
               </w:rPr>
             </w:pPr>
-            <w:r>
-              <w:rPr>
-                <w:sz w:val="28"/>
-                <w:szCs w:val="28"/>
-              </w:rPr>
-              <w:t>70  (Risco Baixo e Prioridade Alta)</w:t>
+            <w:proofErr w:type="gramStart"/>
+            <w:r>
+              <w:rPr>
+                <w:sz w:val="28"/>
+                <w:szCs w:val="28"/>
+              </w:rPr>
+              <w:t>70  (</w:t>
+            </w:r>
+            <w:proofErr w:type="gramEnd"/>
+            <w:r>
+              <w:rPr>
+                <w:sz w:val="28"/>
+                <w:szCs w:val="28"/>
+              </w:rPr>
+              <w:t>Risco Baixo e Prioridade Alta)</w:t>
             </w:r>
           </w:p>
         </w:tc>
@@ -400,11 +419,11 @@
           </w:tcPr>
           <w:p>
             <w:pPr>
+              <w:pStyle w:val="PargrafodaLista"/>
               <w:numPr>
                 <w:ilvl w:val="0"/>
-                <w:numId w:val="3"/>
+                <w:numId w:val="7"/>
               </w:numPr>
-              <w:ind w:left="0" w:firstLine="0"/>
               <w:rPr>
                 <w:sz w:val="28"/>
                 <w:szCs w:val="28"/>
@@ -417,6 +436,7 @@
               </w:rPr>
               <w:t>Ator pressiona ícone de “usuário” na tela principal do sistema (</w:t>
             </w:r>
+            <w:proofErr w:type="gramStart"/>
             <w:r>
               <w:rPr>
                 <w:color w:val="FF0000"/>
@@ -431,7 +451,16 @@
                 <w:sz w:val="28"/>
                 <w:szCs w:val="28"/>
               </w:rPr>
-              <w:t>.Tela_Inicial</w:t>
+              <w:t>.Tela</w:t>
+            </w:r>
+            <w:proofErr w:type="gramEnd"/>
+            <w:r>
+              <w:rPr>
+                <w:color w:val="FF0000"/>
+                <w:sz w:val="28"/>
+                <w:szCs w:val="28"/>
+              </w:rPr>
+              <w:t>_Inicial</w:t>
             </w:r>
             <w:r>
               <w:rPr>
@@ -460,13 +489,23 @@
               </w:rPr>
               <w:t>2. Sistema exibe tela para autenticação (</w:t>
             </w:r>
+            <w:proofErr w:type="gramStart"/>
             <w:r>
               <w:rPr>
                 <w:color w:val="FF0000"/>
                 <w:sz w:val="28"/>
                 <w:szCs w:val="28"/>
               </w:rPr>
-              <w:t>1.Tela_Login</w:t>
+              <w:t>1.Tela</w:t>
+            </w:r>
+            <w:proofErr w:type="gramEnd"/>
+            <w:r>
+              <w:rPr>
+                <w:color w:val="FF0000"/>
+                <w:sz w:val="28"/>
+                <w:szCs w:val="28"/>
+              </w:rPr>
+              <w:t>_Login</w:t>
             </w:r>
             <w:r>
               <w:rPr>
@@ -498,7 +537,15 @@
                 <w:sz w:val="28"/>
                 <w:szCs w:val="28"/>
               </w:rPr>
-              <w:t>O usuário insere as credenciais e confirma.</w:t>
+              <w:t>Ator</w:t>
+            </w:r>
+            <w:r>
+              <w:rPr>
+                <w:color w:val="000000"/>
+                <w:sz w:val="28"/>
+                <w:szCs w:val="28"/>
+              </w:rPr>
+              <w:t xml:space="preserve"> insere as credenciais e confirma.</w:t>
             </w:r>
             <w:r>
               <w:rPr>
@@ -507,13 +554,23 @@
               </w:rPr>
               <w:t xml:space="preserve"> (</w:t>
             </w:r>
+            <w:proofErr w:type="gramStart"/>
             <w:r>
               <w:rPr>
                 <w:color w:val="FF0000"/>
                 <w:sz w:val="28"/>
                 <w:szCs w:val="28"/>
               </w:rPr>
-              <w:t>1.Tela_Login</w:t>
+              <w:t>1.Tela</w:t>
+            </w:r>
+            <w:proofErr w:type="gramEnd"/>
+            <w:r>
+              <w:rPr>
+                <w:color w:val="FF0000"/>
+                <w:sz w:val="28"/>
+                <w:szCs w:val="28"/>
+              </w:rPr>
+              <w:t>_Login</w:t>
             </w:r>
             <w:r>
               <w:rPr>
@@ -564,13 +621,23 @@
               </w:rPr>
               <w:t xml:space="preserve"> (</w:t>
             </w:r>
+            <w:proofErr w:type="gramStart"/>
             <w:r>
               <w:rPr>
                 <w:color w:val="FF0000"/>
                 <w:sz w:val="28"/>
                 <w:szCs w:val="28"/>
               </w:rPr>
-              <w:t>1.Tela_login</w:t>
+              <w:t>1.Tela</w:t>
+            </w:r>
+            <w:proofErr w:type="gramEnd"/>
+            <w:r>
+              <w:rPr>
+                <w:color w:val="FF0000"/>
+                <w:sz w:val="28"/>
+                <w:szCs w:val="28"/>
+              </w:rPr>
+              <w:t>_login</w:t>
             </w:r>
             <w:r>
               <w:rPr>
@@ -595,6 +662,168 @@
                 <w:szCs w:val="28"/>
               </w:rPr>
             </w:pPr>
+          </w:p>
+        </w:tc>
+      </w:tr>
+      <w:tr>
+        <w:tc>
+          <w:tcPr>
+            <w:tcW w:w="4181" w:type="dxa"/>
+            <w:gridSpan w:val="2"/>
+          </w:tcPr>
+          <w:p>
+            <w:pPr>
+              <w:pStyle w:val="PargrafodaLista"/>
+              <w:numPr>
+                <w:ilvl w:val="0"/>
+                <w:numId w:val="5"/>
+              </w:numPr>
+              <w:rPr>
+                <w:color w:val="000000"/>
+                <w:sz w:val="28"/>
+                <w:szCs w:val="28"/>
+              </w:rPr>
+            </w:pPr>
+            <w:r>
+              <w:rPr>
+                <w:color w:val="000000"/>
+                <w:sz w:val="28"/>
+                <w:szCs w:val="28"/>
+              </w:rPr>
+              <w:t>Ator</w:t>
+            </w:r>
+            <w:r>
+              <w:rPr>
+                <w:color w:val="000000"/>
+                <w:sz w:val="28"/>
+                <w:szCs w:val="28"/>
+              </w:rPr>
+              <w:t xml:space="preserve"> </w:t>
+            </w:r>
+            <w:r>
+              <w:rPr>
+                <w:color w:val="000000"/>
+                <w:sz w:val="28"/>
+                <w:szCs w:val="28"/>
+              </w:rPr>
+              <w:t>p</w:t>
+            </w:r>
+            <w:r>
+              <w:rPr>
+                <w:color w:val="000000"/>
+                <w:sz w:val="28"/>
+                <w:szCs w:val="28"/>
+              </w:rPr>
+              <w:t xml:space="preserve">ressiona “Esqueci minha senha”. </w:t>
+            </w:r>
+            <w:r>
+              <w:rPr>
+                <w:sz w:val="28"/>
+                <w:szCs w:val="28"/>
+              </w:rPr>
+              <w:t>(</w:t>
+            </w:r>
+            <w:proofErr w:type="gramStart"/>
+            <w:r>
+              <w:rPr>
+                <w:color w:val="FF0000"/>
+                <w:sz w:val="28"/>
+                <w:szCs w:val="28"/>
+              </w:rPr>
+              <w:t>1.Tela</w:t>
+            </w:r>
+            <w:proofErr w:type="gramEnd"/>
+            <w:r>
+              <w:rPr>
+                <w:color w:val="FF0000"/>
+                <w:sz w:val="28"/>
+                <w:szCs w:val="28"/>
+              </w:rPr>
+              <w:t>_Login</w:t>
+            </w:r>
+            <w:r>
+              <w:rPr>
+                <w:sz w:val="28"/>
+                <w:szCs w:val="28"/>
+              </w:rPr>
+              <w:t>).</w:t>
+            </w:r>
+          </w:p>
+        </w:tc>
+        <w:tc>
+          <w:tcPr>
+            <w:tcW w:w="6329" w:type="dxa"/>
+          </w:tcPr>
+          <w:p>
+            <w:pPr>
+              <w:pStyle w:val="PargrafodaLista"/>
+              <w:numPr>
+                <w:ilvl w:val="0"/>
+                <w:numId w:val="5"/>
+              </w:numPr>
+              <w:pBdr>
+                <w:top w:val="nil"/>
+                <w:left w:val="nil"/>
+                <w:bottom w:val="nil"/>
+                <w:right w:val="nil"/>
+                <w:between w:val="nil"/>
+              </w:pBdr>
+              <w:spacing w:before="240"/>
+              <w:jc w:val="both"/>
+              <w:rPr>
+                <w:color w:val="000000"/>
+                <w:sz w:val="28"/>
+                <w:szCs w:val="28"/>
+              </w:rPr>
+            </w:pPr>
+            <w:r>
+              <w:rPr>
+                <w:color w:val="000000"/>
+                <w:sz w:val="28"/>
+                <w:szCs w:val="28"/>
+              </w:rPr>
+              <w:t>Ator</w:t>
+            </w:r>
+            <w:r>
+              <w:rPr>
+                <w:color w:val="000000"/>
+                <w:sz w:val="28"/>
+                <w:szCs w:val="28"/>
+              </w:rPr>
+              <w:t xml:space="preserve"> pressiona botão “Cadastrar-se”. </w:t>
+            </w:r>
+            <w:r>
+              <w:rPr>
+                <w:sz w:val="28"/>
+                <w:szCs w:val="28"/>
+              </w:rPr>
+              <w:t>(</w:t>
+            </w:r>
+            <w:proofErr w:type="gramStart"/>
+            <w:r>
+              <w:rPr>
+                <w:color w:val="FF0000"/>
+                <w:sz w:val="28"/>
+                <w:szCs w:val="28"/>
+              </w:rPr>
+              <w:t>1.Tela</w:t>
+            </w:r>
+            <w:proofErr w:type="gramEnd"/>
+            <w:r>
+              <w:rPr>
+                <w:color w:val="FF0000"/>
+                <w:sz w:val="28"/>
+                <w:szCs w:val="28"/>
+              </w:rPr>
+              <w:t>_Login</w:t>
+            </w:r>
+            <w:r>
+              <w:rPr>
+                <w:sz w:val="28"/>
+                <w:szCs w:val="28"/>
+              </w:rPr>
+              <w:t>).</w:t>
+            </w:r>
           </w:p>
         </w:tc>
       </w:tr>
@@ -650,10 +879,76 @@
           <w:p>
             <w:pPr>
               <w:keepNext/>
-              <w:numPr>
-                <w:ilvl w:val="0"/>
-                <w:numId w:val="1"/>
-              </w:numPr>
+              <w:pBdr>
+                <w:top w:val="nil"/>
+                <w:left w:val="nil"/>
+                <w:bottom w:val="nil"/>
+                <w:right w:val="nil"/>
+                <w:between w:val="nil"/>
+              </w:pBdr>
+              <w:rPr>
+                <w:color w:val="000000"/>
+                <w:sz w:val="28"/>
+                <w:szCs w:val="28"/>
+              </w:rPr>
+            </w:pPr>
+            <w:r>
+              <w:rPr>
+                <w:b/>
+                <w:color w:val="000000"/>
+                <w:sz w:val="28"/>
+                <w:szCs w:val="28"/>
+              </w:rPr>
+              <w:t xml:space="preserve">Passo </w:t>
+            </w:r>
+            <w:r>
+              <w:rPr>
+                <w:b/>
+                <w:color w:val="000000"/>
+                <w:sz w:val="28"/>
+                <w:szCs w:val="28"/>
+              </w:rPr>
+              <w:t>3</w:t>
+            </w:r>
+            <w:r>
+              <w:rPr>
+                <w:color w:val="000000"/>
+                <w:sz w:val="28"/>
+                <w:szCs w:val="28"/>
+              </w:rPr>
+              <w:t xml:space="preserve">: Se as credenciais forem inválidas, o sistema exibe uma mensagem de erro </w:t>
+            </w:r>
+            <w:r>
+              <w:rPr>
+                <w:color w:val="000000"/>
+                <w:sz w:val="28"/>
+                <w:szCs w:val="28"/>
+              </w:rPr>
+              <w:t xml:space="preserve">(“Credenciais inválidas, tente novamente!”) </w:t>
+            </w:r>
+            <w:r>
+              <w:rPr>
+                <w:color w:val="000000"/>
+                <w:sz w:val="28"/>
+                <w:szCs w:val="28"/>
+              </w:rPr>
+              <w:t>retorna para o passo 3.</w:t>
+            </w:r>
+          </w:p>
+        </w:tc>
+      </w:tr>
+      <w:tr>
+        <w:trPr>
+          <w:cantSplit/>
+        </w:trPr>
+        <w:tc>
+          <w:tcPr>
+            <w:tcW w:w="10510" w:type="dxa"/>
+            <w:gridSpan w:val="3"/>
+          </w:tcPr>
+          <w:p>
+            <w:pPr>
+              <w:keepNext/>
               <w:pBdr>
                 <w:top w:val="nil"/>
                 <w:left w:val="nil"/>
@@ -663,20 +958,12 @@
               </w:pBdr>
               <w:ind w:left="340"/>
               <w:rPr>
-                <w:color w:val="000000"/>
-                <w:sz w:val="28"/>
-                <w:szCs w:val="28"/>
-              </w:rPr>
-            </w:pPr>
-            <w:r>
-              <w:rPr>
                 <w:b/>
                 <w:color w:val="000000"/>
                 <w:sz w:val="28"/>
                 <w:szCs w:val="28"/>
               </w:rPr>
-              <w:t xml:space="preserve">Passo </w:t>
-            </w:r>
+            </w:pPr>
             <w:r>
               <w:rPr>
                 <w:b/>
@@ -684,31 +971,101 @@
                 <w:sz w:val="28"/>
                 <w:szCs w:val="28"/>
               </w:rPr>
-              <w:t>1</w:t>
-            </w:r>
-            <w:r>
-              <w:rPr>
-                <w:color w:val="000000"/>
-                <w:sz w:val="28"/>
-                <w:szCs w:val="28"/>
-              </w:rPr>
-              <w:t xml:space="preserve">: Se as credenciais forem inválidas, o sistema exibe uma mensagem de erro </w:t>
-            </w:r>
-            <w:r>
-              <w:rPr>
-                <w:color w:val="000000"/>
-                <w:sz w:val="28"/>
-                <w:szCs w:val="28"/>
-              </w:rPr>
-              <w:t xml:space="preserve">(“Credenciais inválidas, tente novamente!”) </w:t>
-            </w:r>
-            <w:r>
-              <w:rPr>
-                <w:color w:val="000000"/>
-                <w:sz w:val="28"/>
-                <w:szCs w:val="28"/>
-              </w:rPr>
-              <w:t>retorna para o passo 3.</w:t>
+              <w:t xml:space="preserve">                                                     Fluxos Alternativos</w:t>
+            </w:r>
+          </w:p>
+        </w:tc>
+      </w:tr>
+      <w:tr>
+        <w:trPr>
+          <w:cantSplit/>
+        </w:trPr>
+        <w:tc>
+          <w:tcPr>
+            <w:tcW w:w="10510" w:type="dxa"/>
+            <w:gridSpan w:val="3"/>
+          </w:tcPr>
+          <w:p>
+            <w:pPr>
+              <w:keepNext/>
+              <w:pBdr>
+                <w:top w:val="nil"/>
+                <w:left w:val="nil"/>
+                <w:bottom w:val="nil"/>
+                <w:right w:val="nil"/>
+                <w:between w:val="nil"/>
+              </w:pBdr>
+              <w:rPr>
+                <w:b/>
+                <w:color w:val="000000"/>
+                <w:sz w:val="28"/>
+                <w:szCs w:val="28"/>
+              </w:rPr>
+            </w:pPr>
+            <w:r>
+              <w:rPr>
+                <w:b/>
+                <w:color w:val="000000"/>
+                <w:sz w:val="28"/>
+                <w:szCs w:val="28"/>
+              </w:rPr>
+              <w:t xml:space="preserve">Passo 5: </w:t>
+            </w:r>
+            <w:r>
+              <w:rPr>
+                <w:bCs/>
+                <w:color w:val="000000"/>
+                <w:sz w:val="28"/>
+                <w:szCs w:val="28"/>
+              </w:rPr>
+              <w:t>Usuário esqueceu a sua senha.</w:t>
+            </w:r>
+          </w:p>
+        </w:tc>
+      </w:tr>
+      <w:tr>
+        <w:trPr>
+          <w:cantSplit/>
+        </w:trPr>
+        <w:tc>
+          <w:tcPr>
+            <w:tcW w:w="10510" w:type="dxa"/>
+            <w:gridSpan w:val="3"/>
+          </w:tcPr>
+          <w:p>
+            <w:pPr>
+              <w:keepNext/>
+              <w:pBdr>
+                <w:top w:val="nil"/>
+                <w:left w:val="nil"/>
+                <w:bottom w:val="nil"/>
+                <w:right w:val="nil"/>
+                <w:between w:val="nil"/>
+              </w:pBdr>
+              <w:rPr>
+                <w:b/>
+                <w:color w:val="000000"/>
+                <w:sz w:val="28"/>
+                <w:szCs w:val="28"/>
+              </w:rPr>
+            </w:pPr>
+            <w:r>
+              <w:rPr>
+                <w:b/>
+                <w:color w:val="000000"/>
+                <w:sz w:val="28"/>
+                <w:szCs w:val="28"/>
+              </w:rPr>
+              <w:t xml:space="preserve">Passo 6: </w:t>
+            </w:r>
+            <w:r>
+              <w:rPr>
+                <w:bCs/>
+                <w:color w:val="000000"/>
+                <w:sz w:val="28"/>
+                <w:szCs w:val="28"/>
+              </w:rPr>
+              <w:t>Usuário não possui conta.</w:t>
             </w:r>
           </w:p>
         </w:tc>
@@ -937,6 +1294,53 @@
           </w:p>
         </w:tc>
       </w:tr>
+      <w:tr>
+        <w:tc>
+          <w:tcPr>
+            <w:tcW w:w="2628" w:type="dxa"/>
+          </w:tcPr>
+          <w:p>
+            <w:pPr>
+              <w:jc w:val="center"/>
+            </w:pPr>
+            <w:r>
+              <w:t>06/08/2025</w:t>
+            </w:r>
+          </w:p>
+        </w:tc>
+        <w:tc>
+          <w:tcPr>
+            <w:tcW w:w="1800" w:type="dxa"/>
+          </w:tcPr>
+          <w:p>
+            <w:pPr>
+              <w:jc w:val="center"/>
+            </w:pPr>
+            <w:r>
+              <w:t>Cassiano</w:t>
+            </w:r>
+          </w:p>
+        </w:tc>
+        <w:tc>
+          <w:tcPr>
+            <w:tcW w:w="6120" w:type="dxa"/>
+          </w:tcPr>
+          <w:p>
+            <w:pPr>
+              <w:jc w:val="center"/>
+            </w:pPr>
+            <w:r>
+              <w:t>Alterações no fluxo princi</w:t>
+            </w:r>
+            <w:r>
+              <w:t>p</w:t>
+            </w:r>
+            <w:r>
+              <w:t>al e adição do Alternativo.</w:t>
+            </w:r>
+          </w:p>
+        </w:tc>
+      </w:tr>
     </w:tbl>
     <w:p>
       <w:pPr>
@@ -1069,6 +1473,297 @@
     </w:lvl>
   </w:abstractNum>
   <w:abstractNum w:abstractNumId="1" w15:restartNumberingAfterBreak="0">
+    <w:nsid w:val="25C06B06"/>
+    <w:multiLevelType w:val="hybridMultilevel"/>
+    <w:tmpl w:val="57861FF8"/>
+    <w:lvl w:ilvl="0" w:tplc="0416000F">
+      <w:start w:val="1"/>
+      <w:numFmt w:val="decimal"/>
+      <w:lvlText w:val="%1."/>
+      <w:lvlJc w:val="left"/>
+      <w:pPr>
+        <w:ind w:left="720" w:hanging="360"/>
+      </w:pPr>
+      <w:rPr>
+        <w:rFonts w:hint="default"/>
+      </w:rPr>
+    </w:lvl>
+    <w:lvl w:ilvl="1" w:tplc="04160019" w:tentative="1">
+      <w:start w:val="1"/>
+      <w:numFmt w:val="lowerLetter"/>
+      <w:lvlText w:val="%2."/>
+      <w:lvlJc w:val="left"/>
+      <w:pPr>
+        <w:ind w:left="1440" w:hanging="360"/>
+      </w:pPr>
+    </w:lvl>
+    <w:lvl w:ilvl="2" w:tplc="0416001B" w:tentative="1">
+      <w:start w:val="1"/>
+      <w:numFmt w:val="lowerRoman"/>
+      <w:lvlText w:val="%3."/>
+      <w:lvlJc w:val="right"/>
+      <w:pPr>
+        <w:ind w:left="2160" w:hanging="180"/>
+      </w:pPr>
+    </w:lvl>
+    <w:lvl w:ilvl="3" w:tplc="0416000F" w:tentative="1">
+      <w:start w:val="1"/>
+      <w:numFmt w:val="decimal"/>
+      <w:lvlText w:val="%4."/>
+      <w:lvlJc w:val="left"/>
+      <w:pPr>
+        <w:ind w:left="2880" w:hanging="360"/>
+      </w:pPr>
+    </w:lvl>
+    <w:lvl w:ilvl="4" w:tplc="04160019" w:tentative="1">
+      <w:start w:val="1"/>
+      <w:numFmt w:val="lowerLetter"/>
+      <w:lvlText w:val="%5."/>
+      <w:lvlJc w:val="left"/>
+      <w:pPr>
+        <w:ind w:left="3600" w:hanging="360"/>
+      </w:pPr>
+    </w:lvl>
+    <w:lvl w:ilvl="5" w:tplc="0416001B" w:tentative="1">
+      <w:start w:val="1"/>
+      <w:numFmt w:val="lowerRoman"/>
+      <w:lvlText w:val="%6."/>
+      <w:lvlJc w:val="right"/>
+      <w:pPr>
+        <w:ind w:left="4320" w:hanging="180"/>
+      </w:pPr>
+    </w:lvl>
+    <w:lvl w:ilvl="6" w:tplc="0416000F" w:tentative="1">
+      <w:start w:val="1"/>
+      <w:numFmt w:val="decimal"/>
+      <w:lvlText w:val="%7."/>
+      <w:lvlJc w:val="left"/>
+      <w:pPr>
+        <w:ind w:left="5040" w:hanging="360"/>
+      </w:pPr>
+    </w:lvl>
+    <w:lvl w:ilvl="7" w:tplc="04160019" w:tentative="1">
+      <w:start w:val="1"/>
+      <w:numFmt w:val="lowerLetter"/>
+      <w:lvlText w:val="%8."/>
+      <w:lvlJc w:val="left"/>
+      <w:pPr>
+        <w:ind w:left="5760" w:hanging="360"/>
+      </w:pPr>
+    </w:lvl>
+    <w:lvl w:ilvl="8" w:tplc="0416001B" w:tentative="1">
+      <w:start w:val="1"/>
+      <w:numFmt w:val="lowerRoman"/>
+      <w:lvlText w:val="%9."/>
+      <w:lvlJc w:val="right"/>
+      <w:pPr>
+        <w:ind w:left="6480" w:hanging="180"/>
+      </w:pPr>
+    </w:lvl>
+  </w:abstractNum>
+  <w:abstractNum w:abstractNumId="2" w15:restartNumberingAfterBreak="0">
+    <w:nsid w:val="352E5B39"/>
+    <w:multiLevelType w:val="hybridMultilevel"/>
+    <w:tmpl w:val="E1A05822"/>
+    <w:lvl w:ilvl="0" w:tplc="04160001">
+      <w:start w:val="1"/>
+      <w:numFmt w:val="bullet"/>
+      <w:lvlText w:val=""/>
+      <w:lvlJc w:val="left"/>
+      <w:pPr>
+        <w:ind w:left="720" w:hanging="360"/>
+      </w:pPr>
+      <w:rPr>
+        <w:rFonts w:ascii="Symbol" w:hAnsi="Symbol" w:hint="default"/>
+      </w:rPr>
+    </w:lvl>
+    <w:lvl w:ilvl="1" w:tplc="04160003" w:tentative="1">
+      <w:start w:val="1"/>
+      <w:numFmt w:val="bullet"/>
+      <w:lvlText w:val="o"/>
+      <w:lvlJc w:val="left"/>
+      <w:pPr>
+        <w:ind w:left="1440" w:hanging="360"/>
+      </w:pPr>
+      <w:rPr>
+        <w:rFonts w:ascii="Courier New" w:hAnsi="Courier New" w:cs="Courier New" w:hint="default"/>
+      </w:rPr>
+    </w:lvl>
+    <w:lvl w:ilvl="2" w:tplc="04160005" w:tentative="1">
+      <w:start w:val="1"/>
+      <w:numFmt w:val="bullet"/>
+      <w:lvlText w:val=""/>
+      <w:lvlJc w:val="left"/>
+      <w:pPr>
+        <w:ind w:left="2160" w:hanging="360"/>
+      </w:pPr>
+      <w:rPr>
+        <w:rFonts w:ascii="Wingdings" w:hAnsi="Wingdings" w:hint="default"/>
+      </w:rPr>
+    </w:lvl>
+    <w:lvl w:ilvl="3" w:tplc="04160001" w:tentative="1">
+      <w:start w:val="1"/>
+      <w:numFmt w:val="bullet"/>
+      <w:lvlText w:val=""/>
+      <w:lvlJc w:val="left"/>
+      <w:pPr>
+        <w:ind w:left="2880" w:hanging="360"/>
+      </w:pPr>
+      <w:rPr>
+        <w:rFonts w:ascii="Symbol" w:hAnsi="Symbol" w:hint="default"/>
+      </w:rPr>
+    </w:lvl>
+    <w:lvl w:ilvl="4" w:tplc="04160003" w:tentative="1">
+      <w:start w:val="1"/>
+      <w:numFmt w:val="bullet"/>
+      <w:lvlText w:val="o"/>
+      <w:lvlJc w:val="left"/>
+      <w:pPr>
+        <w:ind w:left="3600" w:hanging="360"/>
+      </w:pPr>
+      <w:rPr>
+        <w:rFonts w:ascii="Courier New" w:hAnsi="Courier New" w:cs="Courier New" w:hint="default"/>
+      </w:rPr>
+    </w:lvl>
+    <w:lvl w:ilvl="5" w:tplc="04160005" w:tentative="1">
+      <w:start w:val="1"/>
+      <w:numFmt w:val="bullet"/>
+      <w:lvlText w:val=""/>
+      <w:lvlJc w:val="left"/>
+      <w:pPr>
+        <w:ind w:left="4320" w:hanging="360"/>
+      </w:pPr>
+      <w:rPr>
+        <w:rFonts w:ascii="Wingdings" w:hAnsi="Wingdings" w:hint="default"/>
+      </w:rPr>
+    </w:lvl>
+    <w:lvl w:ilvl="6" w:tplc="04160001" w:tentative="1">
+      <w:start w:val="1"/>
+      <w:numFmt w:val="bullet"/>
+      <w:lvlText w:val=""/>
+      <w:lvlJc w:val="left"/>
+      <w:pPr>
+        <w:ind w:left="5040" w:hanging="360"/>
+      </w:pPr>
+      <w:rPr>
+        <w:rFonts w:ascii="Symbol" w:hAnsi="Symbol" w:hint="default"/>
+      </w:rPr>
+    </w:lvl>
+    <w:lvl w:ilvl="7" w:tplc="04160003" w:tentative="1">
+      <w:start w:val="1"/>
+      <w:numFmt w:val="bullet"/>
+      <w:lvlText w:val="o"/>
+      <w:lvlJc w:val="left"/>
+      <w:pPr>
+        <w:ind w:left="5760" w:hanging="360"/>
+      </w:pPr>
+      <w:rPr>
+        <w:rFonts w:ascii="Courier New" w:hAnsi="Courier New" w:cs="Courier New" w:hint="default"/>
+      </w:rPr>
+    </w:lvl>
+    <w:lvl w:ilvl="8" w:tplc="04160005" w:tentative="1">
+      <w:start w:val="1"/>
+      <w:numFmt w:val="bullet"/>
+      <w:lvlText w:val=""/>
+      <w:lvlJc w:val="left"/>
+      <w:pPr>
+        <w:ind w:left="6480" w:hanging="360"/>
+      </w:pPr>
+      <w:rPr>
+        <w:rFonts w:ascii="Wingdings" w:hAnsi="Wingdings" w:hint="default"/>
+      </w:rPr>
+    </w:lvl>
+  </w:abstractNum>
+  <w:abstractNum w:abstractNumId="3" w15:restartNumberingAfterBreak="0">
+    <w:nsid w:val="57065346"/>
+    <w:multiLevelType w:val="hybridMultilevel"/>
+    <w:tmpl w:val="D7AEE178"/>
+    <w:lvl w:ilvl="0" w:tplc="0416000F">
+      <w:start w:val="1"/>
+      <w:numFmt w:val="decimal"/>
+      <w:lvlText w:val="%1."/>
+      <w:lvlJc w:val="left"/>
+      <w:pPr>
+        <w:ind w:left="720" w:hanging="360"/>
+      </w:pPr>
+      <w:rPr>
+        <w:rFonts w:hint="default"/>
+      </w:rPr>
+    </w:lvl>
+    <w:lvl w:ilvl="1" w:tplc="04160019" w:tentative="1">
+      <w:start w:val="1"/>
+      <w:numFmt w:val="lowerLetter"/>
+      <w:lvlText w:val="%2."/>
+      <w:lvlJc w:val="left"/>
+      <w:pPr>
+        <w:ind w:left="1440" w:hanging="360"/>
+      </w:pPr>
+    </w:lvl>
+    <w:lvl w:ilvl="2" w:tplc="0416001B" w:tentative="1">
+      <w:start w:val="1"/>
+      <w:numFmt w:val="lowerRoman"/>
+      <w:lvlText w:val="%3."/>
+      <w:lvlJc w:val="right"/>
+      <w:pPr>
+        <w:ind w:left="2160" w:hanging="180"/>
+      </w:pPr>
+    </w:lvl>
+    <w:lvl w:ilvl="3" w:tplc="0416000F" w:tentative="1">
+      <w:start w:val="1"/>
+      <w:numFmt w:val="decimal"/>
+      <w:lvlText w:val="%4."/>
+      <w:lvlJc w:val="left"/>
+      <w:pPr>
+        <w:ind w:left="2880" w:hanging="360"/>
+      </w:pPr>
+    </w:lvl>
+    <w:lvl w:ilvl="4" w:tplc="04160019" w:tentative="1">
+      <w:start w:val="1"/>
+      <w:numFmt w:val="lowerLetter"/>
+      <w:lvlText w:val="%5."/>
+      <w:lvlJc w:val="left"/>
+      <w:pPr>
+        <w:ind w:left="3600" w:hanging="360"/>
+      </w:pPr>
+    </w:lvl>
+    <w:lvl w:ilvl="5" w:tplc="0416001B" w:tentative="1">
+      <w:start w:val="1"/>
+      <w:numFmt w:val="lowerRoman"/>
+      <w:lvlText w:val="%6."/>
+      <w:lvlJc w:val="right"/>
+      <w:pPr>
+        <w:ind w:left="4320" w:hanging="180"/>
+      </w:pPr>
+    </w:lvl>
+    <w:lvl w:ilvl="6" w:tplc="0416000F" w:tentative="1">
+      <w:start w:val="1"/>
+      <w:numFmt w:val="decimal"/>
+      <w:lvlText w:val="%7."/>
+      <w:lvlJc w:val="left"/>
+      <w:pPr>
+        <w:ind w:left="5040" w:hanging="360"/>
+      </w:pPr>
+    </w:lvl>
+    <w:lvl w:ilvl="7" w:tplc="04160019" w:tentative="1">
+      <w:start w:val="1"/>
+      <w:numFmt w:val="lowerLetter"/>
+      <w:lvlText w:val="%8."/>
+      <w:lvlJc w:val="left"/>
+      <w:pPr>
+        <w:ind w:left="5760" w:hanging="360"/>
+      </w:pPr>
+    </w:lvl>
+    <w:lvl w:ilvl="8" w:tplc="0416001B" w:tentative="1">
+      <w:start w:val="1"/>
+      <w:numFmt w:val="lowerRoman"/>
+      <w:lvlText w:val="%9."/>
+      <w:lvlJc w:val="right"/>
+      <w:pPr>
+        <w:ind w:left="6480" w:hanging="180"/>
+      </w:pPr>
+    </w:lvl>
+  </w:abstractNum>
+  <w:abstractNum w:abstractNumId="4" w15:restartNumberingAfterBreak="0">
     <w:nsid w:val="67CC46F7"/>
     <w:multiLevelType w:val="multilevel"/>
     <w:tmpl w:val="618A50A0"/>
@@ -1183,7 +1878,96 @@
       </w:rPr>
     </w:lvl>
   </w:abstractNum>
-  <w:abstractNum w:abstractNumId="2" w15:restartNumberingAfterBreak="0">
+  <w:abstractNum w:abstractNumId="5" w15:restartNumberingAfterBreak="0">
+    <w:nsid w:val="6D11030F"/>
+    <w:multiLevelType w:val="hybridMultilevel"/>
+    <w:tmpl w:val="9FC00618"/>
+    <w:lvl w:ilvl="0" w:tplc="0416000F">
+      <w:start w:val="5"/>
+      <w:numFmt w:val="decimal"/>
+      <w:lvlText w:val="%1."/>
+      <w:lvlJc w:val="left"/>
+      <w:pPr>
+        <w:ind w:left="720" w:hanging="360"/>
+      </w:pPr>
+      <w:rPr>
+        <w:rFonts w:hint="default"/>
+      </w:rPr>
+    </w:lvl>
+    <w:lvl w:ilvl="1" w:tplc="04160019" w:tentative="1">
+      <w:start w:val="1"/>
+      <w:numFmt w:val="lowerLetter"/>
+      <w:lvlText w:val="%2."/>
+      <w:lvlJc w:val="left"/>
+      <w:pPr>
+        <w:ind w:left="1440" w:hanging="360"/>
+      </w:pPr>
+    </w:lvl>
+    <w:lvl w:ilvl="2" w:tplc="0416001B" w:tentative="1">
+      <w:start w:val="1"/>
+      <w:numFmt w:val="lowerRoman"/>
+      <w:lvlText w:val="%3."/>
+      <w:lvlJc w:val="right"/>
+      <w:pPr>
+        <w:ind w:left="2160" w:hanging="180"/>
+      </w:pPr>
+    </w:lvl>
+    <w:lvl w:ilvl="3" w:tplc="0416000F" w:tentative="1">
+      <w:start w:val="1"/>
+      <w:numFmt w:val="decimal"/>
+      <w:lvlText w:val="%4."/>
+      <w:lvlJc w:val="left"/>
+      <w:pPr>
+        <w:ind w:left="2880" w:hanging="360"/>
+      </w:pPr>
+    </w:lvl>
+    <w:lvl w:ilvl="4" w:tplc="04160019" w:tentative="1">
+      <w:start w:val="1"/>
+      <w:numFmt w:val="lowerLetter"/>
+      <w:lvlText w:val="%5."/>
+      <w:lvlJc w:val="left"/>
+      <w:pPr>
+        <w:ind w:left="3600" w:hanging="360"/>
+      </w:pPr>
+    </w:lvl>
+    <w:lvl w:ilvl="5" w:tplc="0416001B" w:tentative="1">
+      <w:start w:val="1"/>
+      <w:numFmt w:val="lowerRoman"/>
+      <w:lvlText w:val="%6."/>
+      <w:lvlJc w:val="right"/>
+      <w:pPr>
+        <w:ind w:left="4320" w:hanging="180"/>
+      </w:pPr>
+    </w:lvl>
+    <w:lvl w:ilvl="6" w:tplc="0416000F" w:tentative="1">
+      <w:start w:val="1"/>
+      <w:numFmt w:val="decimal"/>
+      <w:lvlText w:val="%7."/>
+      <w:lvlJc w:val="left"/>
+      <w:pPr>
+        <w:ind w:left="5040" w:hanging="360"/>
+      </w:pPr>
+    </w:lvl>
+    <w:lvl w:ilvl="7" w:tplc="04160019" w:tentative="1">
+      <w:start w:val="1"/>
+      <w:numFmt w:val="lowerLetter"/>
+      <w:lvlText w:val="%8."/>
+      <w:lvlJc w:val="left"/>
+      <w:pPr>
+        <w:ind w:left="5760" w:hanging="360"/>
+      </w:pPr>
+    </w:lvl>
+    <w:lvl w:ilvl="8" w:tplc="0416001B" w:tentative="1">
+      <w:start w:val="1"/>
+      <w:numFmt w:val="lowerRoman"/>
+      <w:lvlText w:val="%9."/>
+      <w:lvlJc w:val="right"/>
+      <w:pPr>
+        <w:ind w:left="6480" w:hanging="180"/>
+      </w:pPr>
+    </w:lvl>
+  </w:abstractNum>
+  <w:abstractNum w:abstractNumId="6" w15:restartNumberingAfterBreak="0">
     <w:nsid w:val="7E387AC1"/>
     <w:multiLevelType w:val="multilevel"/>
     <w:tmpl w:val="09405A30"/>
@@ -1274,13 +2058,25 @@
     </w:lvl>
   </w:abstractNum>
   <w:num w:numId="1" w16cid:durableId="1606495549">
-    <w:abstractNumId w:val="2"/>
+    <w:abstractNumId w:val="6"/>
   </w:num>
   <w:num w:numId="2" w16cid:durableId="404575531">
-    <w:abstractNumId w:val="1"/>
+    <w:abstractNumId w:val="4"/>
   </w:num>
   <w:num w:numId="3" w16cid:durableId="1324115978">
     <w:abstractNumId w:val="0"/>
+  </w:num>
+  <w:num w:numId="4" w16cid:durableId="1052463724">
+    <w:abstractNumId w:val="2"/>
+  </w:num>
+  <w:num w:numId="5" w16cid:durableId="545684203">
+    <w:abstractNumId w:val="5"/>
+  </w:num>
+  <w:num w:numId="6" w16cid:durableId="1897010631">
+    <w:abstractNumId w:val="1"/>
+  </w:num>
+  <w:num w:numId="7" w16cid:durableId="421025493">
+    <w:abstractNumId w:val="3"/>
   </w:num>
 </w:numbering>
 </file>
@@ -1892,6 +2688,17 @@
       </w:tblCellMar>
     </w:tblPr>
   </w:style>
+  <w:style w:type="paragraph" w:styleId="PargrafodaLista">
+    <w:name w:val="List Paragraph"/>
+    <w:basedOn w:val="Normal"/>
+    <w:uiPriority w:val="34"/>
+    <w:qFormat/>
+    <w:rsid w:val="000F54BA"/>
+    <w:pPr>
+      <w:ind w:left="720"/>
+      <w:contextualSpacing/>
+    </w:pPr>
+  </w:style>
 </w:styles>
 </file>
 

</xml_diff>